<commit_message>
Modify experiment statistical tables output
</commit_message>
<xml_diff>
--- a/code/point_intercept_tables.docx
+++ b/code/point_intercept_tables.docx
@@ -4657,6 +4657,85 @@
     <w:unhideWhenUsed/>
     <w:rsid w:val="00E0486E"/>
   </w:style>
+  <w:style w:type="table" w:styleId="PlainTable2">
+    <w:name w:val="Plain Table 2"/>
+    <w:basedOn w:val="TableNormal"/>
+    <w:rsid w:val="00230C3B"/>
+    <w:pPr>
+      <w:spacing w:after="0"/>
+    </w:pPr>
+    <w:tblPr>
+      <w:tblStyleRowBandSize w:val="1"/>
+      <w:tblStyleColBandSize w:val="1"/>
+      <w:tblBorders>
+        <w:top w:val="single" w:sz="4" w:space="0" w:color="7F7F7F" w:themeColor="text1" w:themeTint="80"/>
+        <w:bottom w:val="single" w:sz="4" w:space="0" w:color="7F7F7F" w:themeColor="text1" w:themeTint="80"/>
+      </w:tblBorders>
+    </w:tblPr>
+    <w:tblStylePr w:type="firstRow">
+      <w:rPr>
+        <w:b/>
+        <w:bCs/>
+      </w:rPr>
+      <w:tblPr/>
+      <w:tcPr>
+        <w:tcBorders>
+          <w:bottom w:val="single" w:sz="4" w:space="0" w:color="7F7F7F" w:themeColor="text1" w:themeTint="80"/>
+        </w:tcBorders>
+      </w:tcPr>
+    </w:tblStylePr>
+    <w:tblStylePr w:type="lastRow">
+      <w:rPr>
+        <w:b/>
+        <w:bCs/>
+      </w:rPr>
+      <w:tblPr/>
+      <w:tcPr>
+        <w:tcBorders>
+          <w:top w:val="single" w:sz="4" w:space="0" w:color="7F7F7F" w:themeColor="text1" w:themeTint="80"/>
+        </w:tcBorders>
+      </w:tcPr>
+    </w:tblStylePr>
+    <w:tblStylePr w:type="firstCol">
+      <w:rPr>
+        <w:b/>
+        <w:bCs/>
+      </w:rPr>
+    </w:tblStylePr>
+    <w:tblStylePr w:type="lastCol">
+      <w:rPr>
+        <w:b/>
+        <w:bCs/>
+      </w:rPr>
+    </w:tblStylePr>
+    <w:tblStylePr w:type="band1Vert">
+      <w:tblPr/>
+      <w:tcPr>
+        <w:tcBorders>
+          <w:left w:val="single" w:sz="4" w:space="0" w:color="7F7F7F" w:themeColor="text1" w:themeTint="80"/>
+          <w:right w:val="single" w:sz="4" w:space="0" w:color="7F7F7F" w:themeColor="text1" w:themeTint="80"/>
+        </w:tcBorders>
+      </w:tcPr>
+    </w:tblStylePr>
+    <w:tblStylePr w:type="band2Vert">
+      <w:tblPr/>
+      <w:tcPr>
+        <w:tcBorders>
+          <w:left w:val="single" w:sz="4" w:space="0" w:color="7F7F7F" w:themeColor="text1" w:themeTint="80"/>
+          <w:right w:val="single" w:sz="4" w:space="0" w:color="7F7F7F" w:themeColor="text1" w:themeTint="80"/>
+        </w:tcBorders>
+      </w:tcPr>
+    </w:tblStylePr>
+    <w:tblStylePr w:type="band1Horz">
+      <w:tblPr/>
+      <w:tcPr>
+        <w:tcBorders>
+          <w:top w:val="single" w:sz="4" w:space="0" w:color="7F7F7F" w:themeColor="text1" w:themeTint="80"/>
+          <w:bottom w:val="single" w:sz="4" w:space="0" w:color="7F7F7F" w:themeColor="text1" w:themeTint="80"/>
+        </w:tcBorders>
+      </w:tcPr>
+    </w:tblStylePr>
+  </w:style>
 </w:styles>
 </file>
 

</xml_diff>